<commit_message>
modification du MCDV et MLDV et aussi de système de gestion de vehicule
</commit_message>
<xml_diff>
--- a/conception/Système de Gestion de Location de Véhicules.docx
+++ b/conception/Système de Gestion de Location de Véhicules.docx
@@ -601,7 +601,6 @@
                 <w14:ligatures w14:val="none"/>
               </w:rPr>
             </w:pPr>
-            <w:proofErr w:type="spellStart"/>
             <w:r>
               <w:rPr>
                 <w:rFonts w:ascii="Segoe UI" w:eastAsia="Times New Roman" w:hAnsi="Segoe UI" w:cs="Segoe UI"/>
@@ -613,7 +612,6 @@
               </w:rPr>
               <w:t>Id_vehicule</w:t>
             </w:r>
-            <w:proofErr w:type="spellEnd"/>
           </w:p>
         </w:tc>
         <w:tc>
@@ -1015,7 +1013,6 @@
                 <w14:ligatures w14:val="none"/>
               </w:rPr>
             </w:pPr>
-            <w:proofErr w:type="spellStart"/>
             <w:r>
               <w:rPr>
                 <w:rFonts w:ascii="Calibri" w:eastAsia="Times New Roman" w:hAnsi="Calibri" w:cs="Calibri"/>
@@ -1038,7 +1035,6 @@
               </w:rPr>
               <w:t>dp</w:t>
             </w:r>
-            <w:proofErr w:type="spellEnd"/>
           </w:p>
         </w:tc>
         <w:tc>
@@ -1451,7 +1447,6 @@
                 <w14:ligatures w14:val="none"/>
               </w:rPr>
             </w:pPr>
-            <w:proofErr w:type="spellStart"/>
             <w:r>
               <w:rPr>
                 <w:rFonts w:ascii="Segoe UI" w:eastAsia="Times New Roman" w:hAnsi="Segoe UI" w:cs="Segoe UI"/>
@@ -1463,7 +1458,6 @@
               </w:rPr>
               <w:t>Prix_journalier</w:t>
             </w:r>
-            <w:proofErr w:type="spellEnd"/>
           </w:p>
         </w:tc>
         <w:tc>
@@ -1659,7 +1653,6 @@
                 <w14:ligatures w14:val="none"/>
               </w:rPr>
             </w:pPr>
-            <w:proofErr w:type="spellStart"/>
             <w:r>
               <w:rPr>
                 <w:rFonts w:ascii="Calibri" w:eastAsia="Times New Roman" w:hAnsi="Calibri" w:cs="Calibri"/>
@@ -1682,7 +1675,6 @@
               </w:rPr>
               <w:t>utilisateur</w:t>
             </w:r>
-            <w:proofErr w:type="spellEnd"/>
           </w:p>
         </w:tc>
         <w:tc>
@@ -2480,11 +2472,9 @@
                 <w14:ligatures w14:val="none"/>
               </w:rPr>
             </w:pPr>
-            <w:proofErr w:type="spellStart"/>
             <w:r>
               <w:t>Nombre_de_portes</w:t>
             </w:r>
-            <w:proofErr w:type="spellEnd"/>
           </w:p>
         </w:tc>
         <w:tc>
@@ -3096,7 +3086,6 @@
               </w:rPr>
               <w:t>Date _</w:t>
             </w:r>
-            <w:proofErr w:type="spellStart"/>
             <w:r>
               <w:rPr>
                 <w:rFonts w:ascii="Calibri" w:eastAsia="Times New Roman" w:hAnsi="Calibri" w:cs="Calibri"/>
@@ -3108,7 +3097,6 @@
               </w:rPr>
               <w:t>debut</w:t>
             </w:r>
-            <w:proofErr w:type="spellEnd"/>
             <w:r>
               <w:rPr>
                 <w:rFonts w:ascii="Calibri" w:eastAsia="Times New Roman" w:hAnsi="Calibri" w:cs="Calibri"/>
@@ -3494,7 +3482,6 @@
                 <w14:ligatures w14:val="none"/>
               </w:rPr>
             </w:pPr>
-            <w:proofErr w:type="spellStart"/>
             <w:r>
               <w:rPr>
                 <w:rFonts w:ascii="Segoe UI" w:eastAsia="Times New Roman" w:hAnsi="Segoe UI" w:cs="Segoe UI"/>
@@ -3506,7 +3493,6 @@
               </w:rPr>
               <w:t>Cout_total</w:t>
             </w:r>
-            <w:proofErr w:type="spellEnd"/>
           </w:p>
         </w:tc>
         <w:tc>
@@ -3693,7 +3679,6 @@
                 <w14:ligatures w14:val="none"/>
               </w:rPr>
             </w:pPr>
-            <w:proofErr w:type="spellStart"/>
             <w:r>
               <w:rPr>
                 <w:rFonts w:ascii="Calibri" w:eastAsia="Times New Roman" w:hAnsi="Calibri" w:cs="Calibri"/>
@@ -3716,7 +3701,6 @@
               </w:rPr>
               <w:t>reservation</w:t>
             </w:r>
-            <w:proofErr w:type="spellEnd"/>
           </w:p>
         </w:tc>
         <w:tc>
@@ -3902,7 +3886,6 @@
                 <w14:ligatures w14:val="none"/>
               </w:rPr>
             </w:pPr>
-            <w:proofErr w:type="spellStart"/>
             <w:r>
               <w:rPr>
                 <w:rFonts w:ascii="Calibri" w:eastAsia="Times New Roman" w:hAnsi="Calibri" w:cs="Calibri"/>
@@ -3914,7 +3897,6 @@
               </w:rPr>
               <w:t>Type_profil</w:t>
             </w:r>
-            <w:proofErr w:type="spellEnd"/>
           </w:p>
         </w:tc>
         <w:tc>
@@ -4069,7 +4051,6 @@
                 <w14:ligatures w14:val="none"/>
               </w:rPr>
             </w:pPr>
-            <w:proofErr w:type="spellStart"/>
             <w:r>
               <w:rPr>
                 <w:rFonts w:ascii="Calibri" w:eastAsia="Times New Roman" w:hAnsi="Calibri" w:cs="Calibri"/>
@@ -4081,7 +4062,6 @@
               </w:rPr>
               <w:t>Id_commentaire</w:t>
             </w:r>
-            <w:proofErr w:type="spellEnd"/>
           </w:p>
         </w:tc>
         <w:tc>
@@ -4401,7 +4381,6 @@
                 <w14:ligatures w14:val="none"/>
               </w:rPr>
             </w:pPr>
-            <w:proofErr w:type="spellStart"/>
             <w:r>
               <w:rPr>
                 <w:rFonts w:ascii="Calibri" w:eastAsia="Times New Roman" w:hAnsi="Calibri" w:cs="Calibri"/>
@@ -4413,7 +4392,6 @@
               </w:rPr>
               <w:t>Prenom</w:t>
             </w:r>
-            <w:proofErr w:type="spellEnd"/>
           </w:p>
         </w:tc>
         <w:tc>
@@ -4837,7 +4815,21 @@
           <w:sz w:val="24"/>
           <w:szCs w:val="24"/>
         </w:rPr>
-        <w:t>Un véhicule peut être réservé plusieurs fois (relation 1 à N entre Véhicule et Réservation)</w:t>
+        <w:t xml:space="preserve">Un véhicule peut être </w:t>
+      </w:r>
+      <w:r>
+        <w:rPr>
+          <w:sz w:val="24"/>
+          <w:szCs w:val="24"/>
+        </w:rPr>
+        <w:t>concerné</w:t>
+      </w:r>
+      <w:r>
+        <w:rPr>
+          <w:sz w:val="24"/>
+          <w:szCs w:val="24"/>
+        </w:rPr>
+        <w:t xml:space="preserve"> plusieurs fois (relation 1 à N entre Véhicule et Réservation)</w:t>
       </w:r>
     </w:p>
     <w:p>

</xml_diff>

<commit_message>
modification sur MCDV,MLDV, conception et ajout d'un dossier vihicule
</commit_message>
<xml_diff>
--- a/conception/Système de Gestion de Location de Véhicules.docx
+++ b/conception/Système de Gestion de Location de Véhicules.docx
@@ -601,6 +601,7 @@
                 <w14:ligatures w14:val="none"/>
               </w:rPr>
             </w:pPr>
+            <w:proofErr w:type="spellStart"/>
             <w:r>
               <w:rPr>
                 <w:rFonts w:ascii="Segoe UI" w:eastAsia="Times New Roman" w:hAnsi="Segoe UI" w:cs="Segoe UI"/>
@@ -612,6 +613,7 @@
               </w:rPr>
               <w:t>Id_vehicule</w:t>
             </w:r>
+            <w:proofErr w:type="spellEnd"/>
           </w:p>
         </w:tc>
         <w:tc>
@@ -1013,6 +1015,7 @@
                 <w14:ligatures w14:val="none"/>
               </w:rPr>
             </w:pPr>
+            <w:proofErr w:type="spellStart"/>
             <w:r>
               <w:rPr>
                 <w:rFonts w:ascii="Calibri" w:eastAsia="Times New Roman" w:hAnsi="Calibri" w:cs="Calibri"/>
@@ -1035,6 +1038,7 @@
               </w:rPr>
               <w:t>dp</w:t>
             </w:r>
+            <w:proofErr w:type="spellEnd"/>
           </w:p>
         </w:tc>
         <w:tc>
@@ -1447,6 +1451,7 @@
                 <w14:ligatures w14:val="none"/>
               </w:rPr>
             </w:pPr>
+            <w:proofErr w:type="spellStart"/>
             <w:r>
               <w:rPr>
                 <w:rFonts w:ascii="Segoe UI" w:eastAsia="Times New Roman" w:hAnsi="Segoe UI" w:cs="Segoe UI"/>
@@ -1458,6 +1463,7 @@
               </w:rPr>
               <w:t>Prix_journalier</w:t>
             </w:r>
+            <w:proofErr w:type="spellEnd"/>
           </w:p>
         </w:tc>
         <w:tc>
@@ -1653,6 +1659,7 @@
                 <w14:ligatures w14:val="none"/>
               </w:rPr>
             </w:pPr>
+            <w:proofErr w:type="spellStart"/>
             <w:r>
               <w:rPr>
                 <w:rFonts w:ascii="Calibri" w:eastAsia="Times New Roman" w:hAnsi="Calibri" w:cs="Calibri"/>
@@ -1675,6 +1682,7 @@
               </w:rPr>
               <w:t>utilisateur</w:t>
             </w:r>
+            <w:proofErr w:type="spellEnd"/>
           </w:p>
         </w:tc>
         <w:tc>
@@ -2472,9 +2480,11 @@
                 <w14:ligatures w14:val="none"/>
               </w:rPr>
             </w:pPr>
+            <w:proofErr w:type="spellStart"/>
             <w:r>
               <w:t>Nombre_de_portes</w:t>
             </w:r>
+            <w:proofErr w:type="spellEnd"/>
           </w:p>
         </w:tc>
         <w:tc>
@@ -3086,6 +3096,7 @@
               </w:rPr>
               <w:t>Date _</w:t>
             </w:r>
+            <w:proofErr w:type="spellStart"/>
             <w:r>
               <w:rPr>
                 <w:rFonts w:ascii="Calibri" w:eastAsia="Times New Roman" w:hAnsi="Calibri" w:cs="Calibri"/>
@@ -3097,6 +3108,7 @@
               </w:rPr>
               <w:t>debut</w:t>
             </w:r>
+            <w:proofErr w:type="spellEnd"/>
             <w:r>
               <w:rPr>
                 <w:rFonts w:ascii="Calibri" w:eastAsia="Times New Roman" w:hAnsi="Calibri" w:cs="Calibri"/>
@@ -3482,6 +3494,7 @@
                 <w14:ligatures w14:val="none"/>
               </w:rPr>
             </w:pPr>
+            <w:proofErr w:type="spellStart"/>
             <w:r>
               <w:rPr>
                 <w:rFonts w:ascii="Segoe UI" w:eastAsia="Times New Roman" w:hAnsi="Segoe UI" w:cs="Segoe UI"/>
@@ -3493,6 +3506,7 @@
               </w:rPr>
               <w:t>Cout_total</w:t>
             </w:r>
+            <w:proofErr w:type="spellEnd"/>
           </w:p>
         </w:tc>
         <w:tc>
@@ -3679,6 +3693,7 @@
                 <w14:ligatures w14:val="none"/>
               </w:rPr>
             </w:pPr>
+            <w:proofErr w:type="spellStart"/>
             <w:r>
               <w:rPr>
                 <w:rFonts w:ascii="Calibri" w:eastAsia="Times New Roman" w:hAnsi="Calibri" w:cs="Calibri"/>
@@ -3701,6 +3716,7 @@
               </w:rPr>
               <w:t>reservation</w:t>
             </w:r>
+            <w:proofErr w:type="spellEnd"/>
           </w:p>
         </w:tc>
         <w:tc>
@@ -3886,6 +3902,7 @@
                 <w14:ligatures w14:val="none"/>
               </w:rPr>
             </w:pPr>
+            <w:proofErr w:type="spellStart"/>
             <w:r>
               <w:rPr>
                 <w:rFonts w:ascii="Calibri" w:eastAsia="Times New Roman" w:hAnsi="Calibri" w:cs="Calibri"/>
@@ -3897,6 +3914,7 @@
               </w:rPr>
               <w:t>Type_profil</w:t>
             </w:r>
+            <w:proofErr w:type="spellEnd"/>
           </w:p>
         </w:tc>
         <w:tc>
@@ -4051,6 +4069,7 @@
                 <w14:ligatures w14:val="none"/>
               </w:rPr>
             </w:pPr>
+            <w:proofErr w:type="spellStart"/>
             <w:r>
               <w:rPr>
                 <w:rFonts w:ascii="Calibri" w:eastAsia="Times New Roman" w:hAnsi="Calibri" w:cs="Calibri"/>
@@ -4062,6 +4081,7 @@
               </w:rPr>
               <w:t>Id_commentaire</w:t>
             </w:r>
+            <w:proofErr w:type="spellEnd"/>
           </w:p>
         </w:tc>
         <w:tc>
@@ -4381,6 +4401,7 @@
                 <w14:ligatures w14:val="none"/>
               </w:rPr>
             </w:pPr>
+            <w:proofErr w:type="spellStart"/>
             <w:r>
               <w:rPr>
                 <w:rFonts w:ascii="Calibri" w:eastAsia="Times New Roman" w:hAnsi="Calibri" w:cs="Calibri"/>
@@ -4392,6 +4413,7 @@
               </w:rPr>
               <w:t>Prenom</w:t>
             </w:r>
+            <w:proofErr w:type="spellEnd"/>
           </w:p>
         </w:tc>
         <w:tc>
@@ -4904,15 +4926,15 @@
           <w:noProof/>
         </w:rPr>
         <w:drawing>
-          <wp:anchor distT="0" distB="0" distL="114300" distR="114300" simplePos="0" relativeHeight="251658240" behindDoc="1" locked="0" layoutInCell="1" allowOverlap="1" wp14:anchorId="432D0918" wp14:editId="4605225D">
+          <wp:anchor distT="0" distB="0" distL="114300" distR="114300" simplePos="0" relativeHeight="251658240" behindDoc="1" locked="0" layoutInCell="1" allowOverlap="1" wp14:anchorId="432D0918" wp14:editId="73C61156">
             <wp:simplePos x="0" y="0"/>
             <wp:positionH relativeFrom="column">
-              <wp:posOffset>-67945</wp:posOffset>
+              <wp:posOffset>206698</wp:posOffset>
             </wp:positionH>
             <wp:positionV relativeFrom="paragraph">
               <wp:posOffset>127635</wp:posOffset>
             </wp:positionV>
-            <wp:extent cx="5760720" cy="3998595"/>
+            <wp:extent cx="5205270" cy="3998595"/>
             <wp:effectExtent l="0" t="0" r="0" b="1905"/>
             <wp:wrapNone/>
             <wp:docPr id="651149281" name="Image 1"/>
@@ -4923,7 +4945,7 @@
               <a:graphicData uri="http://schemas.openxmlformats.org/drawingml/2006/picture">
                 <pic:pic xmlns:pic="http://schemas.openxmlformats.org/drawingml/2006/picture">
                   <pic:nvPicPr>
-                    <pic:cNvPr id="0" name="Picture 1"/>
+                    <pic:cNvPr id="651149281" name="Image 1"/>
                     <pic:cNvPicPr>
                       <a:picLocks noChangeAspect="1" noChangeArrowheads="1"/>
                     </pic:cNvPicPr>
@@ -4936,7 +4958,6 @@
                         </a:ext>
                       </a:extLst>
                     </a:blip>
-                    <a:srcRect/>
                     <a:stretch>
                       <a:fillRect/>
                     </a:stretch>
@@ -4944,7 +4965,7 @@
                   <pic:spPr bwMode="auto">
                     <a:xfrm>
                       <a:off x="0" y="0"/>
-                      <a:ext cx="5760720" cy="3998595"/>
+                      <a:ext cx="5205270" cy="3998595"/>
                     </a:xfrm>
                     <a:prstGeom prst="rect">
                       <a:avLst/>
@@ -5033,11 +5054,21 @@
     </w:p>
     <w:p>
       <w:pPr>
+        <w:tabs>
+          <w:tab w:val="left" w:pos="2650"/>
+        </w:tabs>
         <w:rPr>
           <w:sz w:val="24"/>
           <w:szCs w:val="24"/>
         </w:rPr>
       </w:pPr>
+      <w:r>
+        <w:rPr>
+          <w:sz w:val="24"/>
+          <w:szCs w:val="24"/>
+        </w:rPr>
+        <w:tab/>
+      </w:r>
     </w:p>
     <w:p>
       <w:pPr>
@@ -5121,8 +5152,8 @@
         </w:rPr>
         <w:lastRenderedPageBreak/>
         <w:drawing>
-          <wp:inline distT="0" distB="0" distL="0" distR="0" wp14:anchorId="316C55D0" wp14:editId="7CF97807">
-            <wp:extent cx="5657850" cy="4368800"/>
+          <wp:inline distT="0" distB="0" distL="0" distR="0" wp14:anchorId="316C55D0" wp14:editId="18F4B1DC">
+            <wp:extent cx="5606421" cy="4368800"/>
             <wp:effectExtent l="0" t="0" r="0" b="0"/>
             <wp:docPr id="648245167" name="Image 3"/>
             <wp:cNvGraphicFramePr>
@@ -5132,7 +5163,7 @@
               <a:graphicData uri="http://schemas.openxmlformats.org/drawingml/2006/picture">
                 <pic:pic xmlns:pic="http://schemas.openxmlformats.org/drawingml/2006/picture">
                   <pic:nvPicPr>
-                    <pic:cNvPr id="0" name="Picture 5"/>
+                    <pic:cNvPr id="648245167" name="Image 3"/>
                     <pic:cNvPicPr>
                       <a:picLocks noChangeAspect="1" noChangeArrowheads="1"/>
                     </pic:cNvPicPr>
@@ -5145,7 +5176,6 @@
                         </a:ext>
                       </a:extLst>
                     </a:blip>
-                    <a:srcRect/>
                     <a:stretch>
                       <a:fillRect/>
                     </a:stretch>
@@ -5153,7 +5183,7 @@
                   <pic:spPr bwMode="auto">
                     <a:xfrm>
                       <a:off x="0" y="0"/>
-                      <a:ext cx="5657850" cy="4368800"/>
+                      <a:ext cx="5606421" cy="4368800"/>
                     </a:xfrm>
                     <a:prstGeom prst="rect">
                       <a:avLst/>
@@ -5223,7 +5253,7 @@
                     </pic:cNvPicPr>
                   </pic:nvPicPr>
                   <pic:blipFill>
-                    <a:blip r:embed="rId5">
+                    <a:blip r:embed="rId6">
                       <a:extLst>
                         <a:ext uri="{28A0092B-C50C-407E-A947-70E740481C1C}">
                           <a14:useLocalDpi xmlns:a14="http://schemas.microsoft.com/office/drawing/2010/main" val="0"/>

</xml_diff>